<commit_message>
bai tap js day3
</commit_message>
<xml_diff>
--- a/JavaScript Basic 03 - Functions - Exercises.docx
+++ b/JavaScript Basic 03 - Functions - Exercises.docx
@@ -1,6 +1,6 @@
 
 <file path=word/document.xml><?xml version="1.0" encoding="utf-8"?>
-<w:document xmlns:wpc="http://schemas.microsoft.com/office/word/2010/wordprocessingCanvas" xmlns:mo="http://schemas.microsoft.com/office/mac/office/2008/main" xmlns:mc="http://schemas.openxmlformats.org/markup-compatibility/2006" xmlns:mv="urn:schemas-microsoft-com:mac:vml" xmlns:o="urn:schemas-microsoft-com:office:office" xmlns:r="http://schemas.openxmlformats.org/officeDocument/2006/relationships" xmlns:m="http://schemas.openxmlformats.org/officeDocument/2006/math" xmlns:v="urn:schemas-microsoft-com:vml" xmlns:wp14="http://schemas.microsoft.com/office/word/2010/wordprocessingDrawing" xmlns:wp="http://schemas.openxmlformats.org/drawingml/2006/wordprocessingDrawing" xmlns:w10="urn:schemas-microsoft-com:office:word" xmlns:w="http://schemas.openxmlformats.org/wordprocessingml/2006/main" xmlns:w14="http://schemas.microsoft.com/office/word/2010/wordml" xmlns:w15="http://schemas.microsoft.com/office/word/2012/wordml" xmlns:wpg="http://schemas.microsoft.com/office/word/2010/wordprocessingGroup" xmlns:wpi="http://schemas.microsoft.com/office/word/2010/wordprocessingInk" xmlns:wne="http://schemas.microsoft.com/office/word/2006/wordml" xmlns:wps="http://schemas.microsoft.com/office/word/2010/wordprocessingShape" mc:Ignorable="w14 w15 wp14">
+<w:document xmlns:wpc="http://schemas.microsoft.com/office/word/2010/wordprocessingCanvas" xmlns:mc="http://schemas.openxmlformats.org/markup-compatibility/2006" xmlns:o="urn:schemas-microsoft-com:office:office" xmlns:r="http://schemas.openxmlformats.org/officeDocument/2006/relationships" xmlns:m="http://schemas.openxmlformats.org/officeDocument/2006/math" xmlns:v="urn:schemas-microsoft-com:vml" xmlns:wp14="http://schemas.microsoft.com/office/word/2010/wordprocessingDrawing" xmlns:wp="http://schemas.openxmlformats.org/drawingml/2006/wordprocessingDrawing" xmlns:w10="urn:schemas-microsoft-com:office:word" xmlns:w="http://schemas.openxmlformats.org/wordprocessingml/2006/main" xmlns:w14="http://schemas.microsoft.com/office/word/2010/wordml" xmlns:w15="http://schemas.microsoft.com/office/word/2012/wordml" xmlns:wpg="http://schemas.microsoft.com/office/word/2010/wordprocessingGroup" xmlns:wpi="http://schemas.microsoft.com/office/word/2010/wordprocessingInk" xmlns:wne="http://schemas.microsoft.com/office/word/2006/wordml" xmlns:wps="http://schemas.microsoft.com/office/word/2010/wordprocessingShape" mc:Ignorable="w14 w15 wp14">
   <w:body>
     <w:p>
       <w:pPr>
@@ -88,18 +88,85 @@
           </w:tcPr>
           <w:p>
             <w:r>
-              <w:t>// Your code here.</w:t>
+              <w:t xml:space="preserve">function </w:t>
+            </w:r>
+            <w:r>
+              <w:t>min</w:t>
+            </w:r>
+            <w:r>
+              <w:t>(a , b) {</w:t>
+            </w:r>
+          </w:p>
+          <w:p>
+            <w:r>
+              <w:t xml:space="preserve">    if(a &gt; b){</w:t>
+            </w:r>
+          </w:p>
+          <w:p>
+            <w:r>
+              <w:t xml:space="preserve">      return b;</w:t>
+            </w:r>
+          </w:p>
+          <w:p>
+            <w:r>
+              <w:t xml:space="preserve">    }</w:t>
+            </w:r>
+          </w:p>
+          <w:p>
+            <w:r>
+              <w:t xml:space="preserve">    else if(a == b){</w:t>
+            </w:r>
+          </w:p>
+          <w:p>
+            <w:r>
+              <w:t xml:space="preserve">      </w:t>
+            </w:r>
+            <w:proofErr w:type="gramStart"/>
+            <w:r>
+              <w:t>return</w:t>
+            </w:r>
+            <w:proofErr w:type="gramEnd"/>
+            <w:r>
+              <w:t xml:space="preserve"> "Chung bang </w:t>
+            </w:r>
+            <w:proofErr w:type="spellStart"/>
+            <w:r>
+              <w:t>nhau</w:t>
+            </w:r>
+            <w:proofErr w:type="spellEnd"/>
+            <w:r>
+              <w:t xml:space="preserve"> ma !";</w:t>
+            </w:r>
+          </w:p>
+          <w:p>
+            <w:r>
+              <w:t xml:space="preserve">    }</w:t>
+            </w:r>
+          </w:p>
+          <w:p>
+            <w:r>
+              <w:t xml:space="preserve">    else {</w:t>
+            </w:r>
+          </w:p>
+          <w:p>
+            <w:r>
+              <w:t xml:space="preserve">      return a;</w:t>
+            </w:r>
+          </w:p>
+          <w:p>
+            <w:r>
+              <w:t xml:space="preserve">    }</w:t>
+            </w:r>
+          </w:p>
+          <w:p>
+            <w:r>
+              <w:t>}</w:t>
             </w:r>
           </w:p>
           <w:p/>
           <w:p>
-            <w:proofErr w:type="gramStart"/>
-            <w:r>
-              <w:t>console.log(</w:t>
-            </w:r>
-            <w:proofErr w:type="gramEnd"/>
-            <w:r>
-              <w:t>min(0, 10));</w:t>
+            <w:r>
+              <w:t>console.log(min(0, 10));</w:t>
             </w:r>
           </w:p>
           <w:p>
@@ -108,13 +175,8 @@
             </w:r>
           </w:p>
           <w:p>
-            <w:proofErr w:type="gramStart"/>
-            <w:r>
-              <w:t>console.log(</w:t>
-            </w:r>
-            <w:proofErr w:type="gramEnd"/>
-            <w:r>
-              <w:t>min(0, -10));</w:t>
+            <w:r>
+              <w:t>console.log(min(0, -10));</w:t>
             </w:r>
           </w:p>
           <w:p>
@@ -131,13 +193,7 @@
         <w:pStyle w:val="Heading1"/>
       </w:pPr>
       <w:r>
-        <w:t>Exercise 02</w:t>
-      </w:r>
-      <w:r>
-        <w:t xml:space="preserve">: </w:t>
-      </w:r>
-      <w:r>
-        <w:t>Recursion</w:t>
+        <w:t>Exercise 02: Recursion</w:t>
       </w:r>
     </w:p>
     <w:p>
@@ -232,7 +288,64 @@
           </w:tcPr>
           <w:p>
             <w:r>
-              <w:t>// Your code here.</w:t>
+              <w:t xml:space="preserve">function </w:t>
+            </w:r>
+            <w:proofErr w:type="spellStart"/>
+            <w:r>
+              <w:t>isEven</w:t>
+            </w:r>
+            <w:proofErr w:type="spellEnd"/>
+            <w:r>
+              <w:t>(n) {</w:t>
+            </w:r>
+          </w:p>
+          <w:p>
+            <w:r>
+              <w:t>if (n == 0){</w:t>
+            </w:r>
+          </w:p>
+          <w:p>
+            <w:r>
+              <w:t xml:space="preserve">  return true;</w:t>
+            </w:r>
+          </w:p>
+          <w:p>
+            <w:r>
+              <w:t>}</w:t>
+            </w:r>
+          </w:p>
+          <w:p>
+            <w:r>
+              <w:t>else if (n == (-1)){</w:t>
+            </w:r>
+          </w:p>
+          <w:p>
+            <w:r>
+              <w:t xml:space="preserve">  return false;</w:t>
+            </w:r>
+          </w:p>
+          <w:p>
+            <w:r>
+              <w:t>}</w:t>
+            </w:r>
+          </w:p>
+          <w:p>
+            <w:r>
+              <w:lastRenderedPageBreak/>
+              <w:t xml:space="preserve">return </w:t>
+            </w:r>
+            <w:proofErr w:type="spellStart"/>
+            <w:r>
+              <w:t>isEven</w:t>
+            </w:r>
+            <w:proofErr w:type="spellEnd"/>
+            <w:r>
+              <w:t>(n-2)</w:t>
+            </w:r>
+          </w:p>
+          <w:p>
+            <w:r>
+              <w:t>}</w:t>
             </w:r>
           </w:p>
           <w:p/>
@@ -241,17 +354,12 @@
               <w:t>console.log(</w:t>
             </w:r>
             <w:proofErr w:type="spellStart"/>
-            <w:proofErr w:type="gramStart"/>
             <w:r>
               <w:t>isEven</w:t>
             </w:r>
             <w:proofErr w:type="spellEnd"/>
             <w:r>
-              <w:t>(</w:t>
-            </w:r>
-            <w:proofErr w:type="gramEnd"/>
-            <w:r>
-              <w:t>50));</w:t>
+              <w:t>(50));</w:t>
             </w:r>
           </w:p>
           <w:p>
@@ -264,17 +372,12 @@
               <w:t>console.log(</w:t>
             </w:r>
             <w:proofErr w:type="spellStart"/>
-            <w:proofErr w:type="gramStart"/>
             <w:r>
               <w:t>isEven</w:t>
             </w:r>
             <w:proofErr w:type="spellEnd"/>
             <w:r>
-              <w:t>(</w:t>
-            </w:r>
-            <w:proofErr w:type="gramEnd"/>
-            <w:r>
-              <w:t>75));</w:t>
+              <w:t>(75));</w:t>
             </w:r>
           </w:p>
           <w:p>
@@ -287,22 +390,17 @@
               <w:t>console.log(</w:t>
             </w:r>
             <w:proofErr w:type="spellStart"/>
-            <w:proofErr w:type="gramStart"/>
             <w:r>
               <w:t>isEven</w:t>
             </w:r>
             <w:proofErr w:type="spellEnd"/>
             <w:r>
-              <w:t>(</w:t>
-            </w:r>
-            <w:proofErr w:type="gramEnd"/>
-            <w:r>
-              <w:t>-1));</w:t>
-            </w:r>
-          </w:p>
-          <w:p>
-            <w:r>
-              <w:t>// → ??</w:t>
+              <w:t>(-1));</w:t>
+            </w:r>
+          </w:p>
+          <w:p>
+            <w:r>
+              <w:t>// → false</w:t>
             </w:r>
           </w:p>
         </w:tc>
@@ -314,13 +412,7 @@
         <w:pStyle w:val="Heading1"/>
       </w:pPr>
       <w:r>
-        <w:t>Exercise 03</w:t>
-      </w:r>
-      <w:r>
-        <w:t xml:space="preserve">: </w:t>
-      </w:r>
-      <w:r>
-        <w:t>Bean Counting</w:t>
+        <w:t>Exercise 03: Bean Counting</w:t>
       </w:r>
     </w:p>
     <w:p>
@@ -328,12 +420,10 @@
         <w:t>You can get the Nth character, or letter, from a string by writing "string"[N]. The returned value will be a string containing only one character (for example, "b"). The first character has position 0, which causes the last one to be found at position </w:t>
       </w:r>
       <w:proofErr w:type="spellStart"/>
-      <w:proofErr w:type="gramStart"/>
       <w:r>
         <w:t>string.length</w:t>
       </w:r>
       <w:proofErr w:type="spellEnd"/>
-      <w:proofErr w:type="gramEnd"/>
       <w:r>
         <w:t xml:space="preserve"> - 1. In other words, a two-character string has length 2, and its characters have positions 0 and 1.</w:t>
       </w:r>
@@ -353,7 +443,6 @@
     </w:p>
     <w:p>
       <w:r>
-        <w:lastRenderedPageBreak/>
         <w:t>Next, write a function called </w:t>
       </w:r>
       <w:proofErr w:type="spellStart"/>
@@ -398,57 +487,501 @@
           </w:tcPr>
           <w:p>
             <w:r>
-              <w:t>// Your code here.</w:t>
+              <w:t xml:space="preserve">function </w:t>
+            </w:r>
+            <w:proofErr w:type="spellStart"/>
+            <w:r>
+              <w:t>countBs</w:t>
+            </w:r>
+            <w:proofErr w:type="spellEnd"/>
+            <w:r>
+              <w:t>(a){</w:t>
+            </w:r>
+          </w:p>
+          <w:p>
+            <w:r>
+              <w:t xml:space="preserve">    </w:t>
+            </w:r>
+            <w:proofErr w:type="spellStart"/>
+            <w:r>
+              <w:t>var</w:t>
+            </w:r>
+            <w:proofErr w:type="spellEnd"/>
+            <w:r>
+              <w:t xml:space="preserve"> x = [];</w:t>
+            </w:r>
+          </w:p>
+          <w:p>
+            <w:r>
+              <w:t xml:space="preserve">    </w:t>
+            </w:r>
+            <w:proofErr w:type="spellStart"/>
+            <w:r>
+              <w:t>var</w:t>
+            </w:r>
+            <w:proofErr w:type="spellEnd"/>
+            <w:r>
+              <w:t xml:space="preserve"> j = 0;</w:t>
+            </w:r>
+          </w:p>
+          <w:p>
+            <w:r>
+              <w:t xml:space="preserve">    </w:t>
+            </w:r>
+            <w:proofErr w:type="spellStart"/>
+            <w:r>
+              <w:t>var</w:t>
+            </w:r>
+            <w:proofErr w:type="spellEnd"/>
+            <w:r>
+              <w:t xml:space="preserve"> </w:t>
+            </w:r>
+            <w:proofErr w:type="spellStart"/>
+            <w:r>
+              <w:t>rs</w:t>
+            </w:r>
+            <w:proofErr w:type="spellEnd"/>
+            <w:r>
+              <w:t xml:space="preserve"> = [];</w:t>
+            </w:r>
+          </w:p>
+          <w:p>
+            <w:r>
+              <w:t xml:space="preserve">    </w:t>
+            </w:r>
+          </w:p>
+          <w:p>
+            <w:r>
+              <w:t xml:space="preserve">    for(let </w:t>
+            </w:r>
+            <w:proofErr w:type="spellStart"/>
+            <w:r>
+              <w:t>i</w:t>
+            </w:r>
+            <w:proofErr w:type="spellEnd"/>
+            <w:r>
+              <w:t xml:space="preserve"> = 0; </w:t>
+            </w:r>
+            <w:proofErr w:type="spellStart"/>
+            <w:r>
+              <w:t>i</w:t>
+            </w:r>
+            <w:proofErr w:type="spellEnd"/>
+            <w:r>
+              <w:t xml:space="preserve"> &lt; </w:t>
+            </w:r>
+            <w:proofErr w:type="spellStart"/>
+            <w:r>
+              <w:t>a.length</w:t>
+            </w:r>
+            <w:proofErr w:type="spellEnd"/>
+            <w:r>
+              <w:t xml:space="preserve">; </w:t>
+            </w:r>
+            <w:proofErr w:type="spellStart"/>
+            <w:r>
+              <w:t>i</w:t>
+            </w:r>
+            <w:proofErr w:type="spellEnd"/>
+            <w:r>
+              <w:t>+=1){</w:t>
+            </w:r>
+          </w:p>
+          <w:p>
+            <w:r>
+              <w:t xml:space="preserve">      if (a[</w:t>
+            </w:r>
+            <w:proofErr w:type="spellStart"/>
+            <w:r>
+              <w:t>i</w:t>
+            </w:r>
+            <w:proofErr w:type="spellEnd"/>
+            <w:r>
+              <w:t>] == a[</w:t>
+            </w:r>
+            <w:proofErr w:type="spellStart"/>
+            <w:r>
+              <w:t>i</w:t>
+            </w:r>
+            <w:proofErr w:type="spellEnd"/>
+            <w:r>
+              <w:t>].</w:t>
+            </w:r>
+            <w:proofErr w:type="spellStart"/>
+            <w:r>
+              <w:t>toUpperCase</w:t>
+            </w:r>
+            <w:proofErr w:type="spellEnd"/>
+            <w:r>
+              <w:t>()){</w:t>
+            </w:r>
+          </w:p>
+          <w:p>
+            <w:r>
+              <w:t xml:space="preserve">        x[j] = [];</w:t>
+            </w:r>
+          </w:p>
+          <w:p>
+            <w:r>
+              <w:t xml:space="preserve">        x[j][0] = a[</w:t>
+            </w:r>
+            <w:proofErr w:type="spellStart"/>
+            <w:r>
+              <w:t>i</w:t>
+            </w:r>
+            <w:proofErr w:type="spellEnd"/>
+            <w:r>
+              <w:t>];</w:t>
+            </w:r>
+          </w:p>
+          <w:p>
+            <w:r>
+              <w:t xml:space="preserve">        x[j][1] = </w:t>
+            </w:r>
+            <w:proofErr w:type="spellStart"/>
+            <w:r>
+              <w:t>countChar</w:t>
+            </w:r>
+            <w:proofErr w:type="spellEnd"/>
+            <w:r>
+              <w:t>(</w:t>
+            </w:r>
+            <w:proofErr w:type="spellStart"/>
+            <w:r>
+              <w:t>a,a</w:t>
+            </w:r>
+            <w:proofErr w:type="spellEnd"/>
+            <w:r>
+              <w:t>[</w:t>
+            </w:r>
+            <w:proofErr w:type="spellStart"/>
+            <w:r>
+              <w:t>i</w:t>
+            </w:r>
+            <w:proofErr w:type="spellEnd"/>
+            <w:r>
+              <w:t>]);</w:t>
+            </w:r>
+          </w:p>
+          <w:p>
+            <w:r>
+              <w:t xml:space="preserve">        j += 1;</w:t>
+            </w:r>
+          </w:p>
+          <w:p>
+            <w:r>
+              <w:t xml:space="preserve">      }</w:t>
+            </w:r>
+          </w:p>
+          <w:p>
+            <w:r>
+              <w:t xml:space="preserve">    }</w:t>
+            </w:r>
+          </w:p>
+          <w:p>
+            <w:r>
+              <w:t xml:space="preserve">    j = 0;</w:t>
+            </w:r>
+          </w:p>
+          <w:p>
+            <w:r>
+              <w:t xml:space="preserve">    for(let </w:t>
+            </w:r>
+            <w:proofErr w:type="spellStart"/>
+            <w:r>
+              <w:t>i</w:t>
+            </w:r>
+            <w:proofErr w:type="spellEnd"/>
+            <w:r>
+              <w:t xml:space="preserve"> = 0; </w:t>
+            </w:r>
+            <w:proofErr w:type="spellStart"/>
+            <w:r>
+              <w:t>i</w:t>
+            </w:r>
+            <w:proofErr w:type="spellEnd"/>
+            <w:r>
+              <w:t xml:space="preserve"> &lt; </w:t>
+            </w:r>
+            <w:proofErr w:type="spellStart"/>
+            <w:r>
+              <w:t>x.length</w:t>
+            </w:r>
+            <w:proofErr w:type="spellEnd"/>
+            <w:r>
+              <w:t xml:space="preserve"> ; </w:t>
+            </w:r>
+            <w:proofErr w:type="spellStart"/>
+            <w:r>
+              <w:t>i</w:t>
+            </w:r>
+            <w:proofErr w:type="spellEnd"/>
+            <w:r>
+              <w:t xml:space="preserve"> +=1){</w:t>
+            </w:r>
+          </w:p>
+          <w:p>
+            <w:r>
+              <w:t xml:space="preserve">      let c = x[</w:t>
+            </w:r>
+            <w:proofErr w:type="spellStart"/>
+            <w:r>
+              <w:t>i</w:t>
+            </w:r>
+            <w:proofErr w:type="spellEnd"/>
+            <w:r>
+              <w:t>][0];</w:t>
+            </w:r>
+          </w:p>
+          <w:p>
+            <w:r>
+              <w:t xml:space="preserve">      let d;</w:t>
+            </w:r>
+          </w:p>
+          <w:p>
+            <w:r>
+              <w:t xml:space="preserve">      if (i+1 &lt; </w:t>
+            </w:r>
+            <w:proofErr w:type="spellStart"/>
+            <w:r>
+              <w:t>x.length</w:t>
+            </w:r>
+            <w:proofErr w:type="spellEnd"/>
+            <w:r>
+              <w:t>){</w:t>
+            </w:r>
+          </w:p>
+          <w:p>
+            <w:r>
+              <w:t xml:space="preserve">        d = x[i+1][0];</w:t>
+            </w:r>
+          </w:p>
+          <w:p>
+            <w:r>
+              <w:t xml:space="preserve">      }else {d = null}</w:t>
+            </w:r>
+          </w:p>
+          <w:p>
+            <w:r>
+              <w:t xml:space="preserve">      </w:t>
+            </w:r>
+          </w:p>
+          <w:p>
+            <w:r>
+              <w:lastRenderedPageBreak/>
+              <w:t xml:space="preserve">      if( c != d){</w:t>
+            </w:r>
+          </w:p>
+          <w:p>
+            <w:r>
+              <w:t xml:space="preserve">        </w:t>
+            </w:r>
+            <w:proofErr w:type="spellStart"/>
+            <w:r>
+              <w:t>rs</w:t>
+            </w:r>
+            <w:proofErr w:type="spellEnd"/>
+            <w:r>
+              <w:t>[j] = x[</w:t>
+            </w:r>
+            <w:proofErr w:type="spellStart"/>
+            <w:r>
+              <w:t>i</w:t>
+            </w:r>
+            <w:proofErr w:type="spellEnd"/>
+            <w:r>
+              <w:t>];</w:t>
+            </w:r>
+          </w:p>
+          <w:p>
+            <w:r>
+              <w:t xml:space="preserve">        j++</w:t>
+            </w:r>
+          </w:p>
+          <w:p>
+            <w:r>
+              <w:t xml:space="preserve">      }</w:t>
+            </w:r>
+          </w:p>
+          <w:p>
+            <w:r>
+              <w:t xml:space="preserve">    }</w:t>
+            </w:r>
+          </w:p>
+          <w:p>
+            <w:r>
+              <w:t xml:space="preserve">    return </w:t>
+            </w:r>
+            <w:proofErr w:type="spellStart"/>
+            <w:r>
+              <w:t>rs</w:t>
+            </w:r>
+            <w:proofErr w:type="spellEnd"/>
+            <w:r>
+              <w:t>;</w:t>
             </w:r>
           </w:p>
           <w:p/>
           <w:p>
             <w:r>
-              <w:t>console.log(</w:t>
-            </w:r>
-            <w:proofErr w:type="spellStart"/>
-            <w:r>
-              <w:t>countBs</w:t>
-            </w:r>
-            <w:proofErr w:type="spellEnd"/>
-            <w:r>
-              <w:t>("BBC"));</w:t>
-            </w:r>
-          </w:p>
-          <w:p>
-            <w:r>
-              <w:t>// → 2</w:t>
-            </w:r>
-          </w:p>
-          <w:p>
-            <w:proofErr w:type="gramStart"/>
-            <w:r>
-              <w:t>console.log(</w:t>
-            </w:r>
-            <w:proofErr w:type="spellStart"/>
-            <w:proofErr w:type="gramEnd"/>
-            <w:r>
-              <w:t>countChar</w:t>
-            </w:r>
-            <w:proofErr w:type="spellEnd"/>
-            <w:r>
-              <w:t>("</w:t>
-            </w:r>
-            <w:proofErr w:type="spellStart"/>
-            <w:r>
-              <w:t>kakkerlak</w:t>
-            </w:r>
-            <w:proofErr w:type="spellEnd"/>
-            <w:r>
-              <w:t>", "k"));</w:t>
-            </w:r>
-          </w:p>
-          <w:p>
-            <w:r>
-              <w:t>// → 4</w:t>
+              <w:t xml:space="preserve"> }</w:t>
             </w:r>
             <w:bookmarkStart w:id="0" w:name="_GoBack"/>
             <w:bookmarkEnd w:id="0"/>
+          </w:p>
+          <w:p>
+            <w:r>
+              <w:t xml:space="preserve"> function </w:t>
+            </w:r>
+            <w:proofErr w:type="spellStart"/>
+            <w:r>
+              <w:t>countChar</w:t>
+            </w:r>
+            <w:proofErr w:type="spellEnd"/>
+            <w:r>
+              <w:t>(</w:t>
+            </w:r>
+            <w:proofErr w:type="spellStart"/>
+            <w:r>
+              <w:t>a,b</w:t>
+            </w:r>
+            <w:proofErr w:type="spellEnd"/>
+            <w:r>
+              <w:t>){</w:t>
+            </w:r>
+          </w:p>
+          <w:p>
+            <w:r>
+              <w:t xml:space="preserve">  </w:t>
+            </w:r>
+            <w:proofErr w:type="spellStart"/>
+            <w:r>
+              <w:t>var</w:t>
+            </w:r>
+            <w:proofErr w:type="spellEnd"/>
+            <w:r>
+              <w:t xml:space="preserve"> x = 0;</w:t>
+            </w:r>
+          </w:p>
+          <w:p>
+            <w:r>
+              <w:t xml:space="preserve">  for(let </w:t>
+            </w:r>
+            <w:proofErr w:type="spellStart"/>
+            <w:r>
+              <w:t>i</w:t>
+            </w:r>
+            <w:proofErr w:type="spellEnd"/>
+            <w:r>
+              <w:t xml:space="preserve"> = 0; </w:t>
+            </w:r>
+            <w:proofErr w:type="spellStart"/>
+            <w:r>
+              <w:t>i</w:t>
+            </w:r>
+            <w:proofErr w:type="spellEnd"/>
+            <w:r>
+              <w:t xml:space="preserve"> &lt; </w:t>
+            </w:r>
+            <w:proofErr w:type="spellStart"/>
+            <w:r>
+              <w:t>a.length</w:t>
+            </w:r>
+            <w:proofErr w:type="spellEnd"/>
+            <w:r>
+              <w:t xml:space="preserve">; </w:t>
+            </w:r>
+            <w:proofErr w:type="spellStart"/>
+            <w:r>
+              <w:t>i</w:t>
+            </w:r>
+            <w:proofErr w:type="spellEnd"/>
+            <w:r>
+              <w:t>+=1){</w:t>
+            </w:r>
+          </w:p>
+          <w:p>
+            <w:r>
+              <w:t xml:space="preserve">    if (a[</w:t>
+            </w:r>
+            <w:proofErr w:type="spellStart"/>
+            <w:r>
+              <w:t>i</w:t>
+            </w:r>
+            <w:proofErr w:type="spellEnd"/>
+            <w:r>
+              <w:t>] == b){</w:t>
+            </w:r>
+          </w:p>
+          <w:p>
+            <w:r>
+              <w:t xml:space="preserve">      x += 1;</w:t>
+            </w:r>
+          </w:p>
+          <w:p>
+            <w:r>
+              <w:t xml:space="preserve">    }</w:t>
+            </w:r>
+          </w:p>
+          <w:p>
+            <w:r>
+              <w:t xml:space="preserve">  }</w:t>
+            </w:r>
+          </w:p>
+          <w:p>
+            <w:r>
+              <w:t xml:space="preserve">  return x;</w:t>
+            </w:r>
+          </w:p>
+          <w:p>
+            <w:r>
+              <w:t xml:space="preserve"> }</w:t>
+            </w:r>
+          </w:p>
+          <w:p/>
+          <w:p>
+            <w:r>
+              <w:t>console.log(</w:t>
+            </w:r>
+            <w:proofErr w:type="spellStart"/>
+            <w:r>
+              <w:t>countBs</w:t>
+            </w:r>
+            <w:proofErr w:type="spellEnd"/>
+            <w:r>
+              <w:t>("BBC"));</w:t>
+            </w:r>
+          </w:p>
+          <w:p>
+            <w:r>
+              <w:t>// → 2</w:t>
+            </w:r>
+          </w:p>
+          <w:p>
+            <w:r>
+              <w:t>console.log(</w:t>
+            </w:r>
+            <w:proofErr w:type="spellStart"/>
+            <w:r>
+              <w:t>countChar</w:t>
+            </w:r>
+            <w:proofErr w:type="spellEnd"/>
+            <w:r>
+              <w:t>("</w:t>
+            </w:r>
+            <w:proofErr w:type="spellStart"/>
+            <w:r>
+              <w:t>kakkerlak</w:t>
+            </w:r>
+            <w:proofErr w:type="spellEnd"/>
+            <w:r>
+              <w:t>", "k"));</w:t>
+            </w:r>
+          </w:p>
+          <w:p>
+            <w:r>
+              <w:t>// → 4</w:t>
+            </w:r>
           </w:p>
         </w:tc>
       </w:tr>
@@ -466,7 +999,7 @@
 </file>
 
 <file path=word/numbering.xml><?xml version="1.0" encoding="utf-8"?>
-<w:numbering xmlns:wpc="http://schemas.microsoft.com/office/word/2010/wordprocessingCanvas" xmlns:mo="http://schemas.microsoft.com/office/mac/office/2008/main" xmlns:mc="http://schemas.openxmlformats.org/markup-compatibility/2006" xmlns:mv="urn:schemas-microsoft-com:mac:vml" xmlns:o="urn:schemas-microsoft-com:office:office" xmlns:r="http://schemas.openxmlformats.org/officeDocument/2006/relationships" xmlns:m="http://schemas.openxmlformats.org/officeDocument/2006/math" xmlns:v="urn:schemas-microsoft-com:vml" xmlns:wp14="http://schemas.microsoft.com/office/word/2010/wordprocessingDrawing" xmlns:wp="http://schemas.openxmlformats.org/drawingml/2006/wordprocessingDrawing" xmlns:w10="urn:schemas-microsoft-com:office:word" xmlns:w="http://schemas.openxmlformats.org/wordprocessingml/2006/main" xmlns:w14="http://schemas.microsoft.com/office/word/2010/wordml" xmlns:w15="http://schemas.microsoft.com/office/word/2012/wordml" xmlns:wpg="http://schemas.microsoft.com/office/word/2010/wordprocessingGroup" xmlns:wpi="http://schemas.microsoft.com/office/word/2010/wordprocessingInk" xmlns:wne="http://schemas.microsoft.com/office/word/2006/wordml" xmlns:wps="http://schemas.microsoft.com/office/word/2010/wordprocessingShape" mc:Ignorable="w14 w15 wp14">
+<w:numbering xmlns:wpc="http://schemas.microsoft.com/office/word/2010/wordprocessingCanvas" xmlns:mc="http://schemas.openxmlformats.org/markup-compatibility/2006" xmlns:o="urn:schemas-microsoft-com:office:office" xmlns:r="http://schemas.openxmlformats.org/officeDocument/2006/relationships" xmlns:m="http://schemas.openxmlformats.org/officeDocument/2006/math" xmlns:v="urn:schemas-microsoft-com:vml" xmlns:wp14="http://schemas.microsoft.com/office/word/2010/wordprocessingDrawing" xmlns:wp="http://schemas.openxmlformats.org/drawingml/2006/wordprocessingDrawing" xmlns:w10="urn:schemas-microsoft-com:office:word" xmlns:w="http://schemas.openxmlformats.org/wordprocessingml/2006/main" xmlns:w14="http://schemas.microsoft.com/office/word/2010/wordml" xmlns:w15="http://schemas.microsoft.com/office/word/2012/wordml" xmlns:wpg="http://schemas.microsoft.com/office/word/2010/wordprocessingGroup" xmlns:wpi="http://schemas.microsoft.com/office/word/2010/wordprocessingInk" xmlns:wne="http://schemas.microsoft.com/office/word/2006/wordml" xmlns:wps="http://schemas.microsoft.com/office/word/2010/wordprocessingShape" mc:Ignorable="w14 w15 wp14">
   <w:abstractNum w:abstractNumId="0">
     <w:nsid w:val="1368305C"/>
     <w:multiLevelType w:val="multilevel"/>
@@ -635,7 +1168,7 @@
     </w:rPrDefault>
     <w:pPrDefault/>
   </w:docDefaults>
-  <w:latentStyles w:defLockedState="0" w:defUIPriority="99" w:defSemiHidden="0" w:defUnhideWhenUsed="0" w:defQFormat="0" w:count="380">
+  <w:latentStyles w:defLockedState="0" w:defUIPriority="99" w:defSemiHidden="0" w:defUnhideWhenUsed="0" w:defQFormat="0" w:count="371">
     <w:lsdException w:name="Normal" w:uiPriority="0" w:qFormat="1"/>
     <w:lsdException w:name="heading 1" w:uiPriority="9" w:qFormat="1"/>
     <w:lsdException w:name="heading 2" w:semiHidden="1" w:uiPriority="9" w:unhideWhenUsed="1" w:qFormat="1"/>

</xml_diff>